<commit_message>
Update Lotusmile_Team 3 - Governance.docx via API
</commit_message>
<xml_diff>
--- a/assets/Lotusmile_Team 3 - Governance.docx
+++ b/assets/Lotusmile_Team 3 - Governance.docx
@@ -386,12 +386,16 @@
         </w:rPr>
         <w:t xml:space="preserve">  "email": </w:t>
       </w:r>
-      <w:r>
-        <w:rPr>
-          <w:rtl w:val="0"/>
-        </w:rPr>
-        <w:t xml:space="preserve">tin.nguyen@kyanon.digital</w:t>
-      </w:r>
+      <w:hyperlink r:id="rId15">
+        <w:r>
+          <w:rPr>
+            <w:color w:val="1155cc"/>
+            <w:u w:val="single"/>
+            <w:rtl w:val="0"/>
+          </w:rPr>
+          <w:t xml:space="preserve">tin.nguyen@kyanon.digital</w:t>
+        </w:r>
+      </w:hyperlink>
       <w:r>
         <w:rPr>
           <w:rtl w:val="0"/>
@@ -493,7 +497,7 @@
         </w:rPr>
         <w:t xml:space="preserve">Lotus SessionM API: </w:t>
       </w:r>
-      <w:hyperlink r:id="rId15">
+      <w:hyperlink r:id="rId16">
         <w:r>
           <w:rPr>
             <w:color w:val="1155cc"/>
@@ -527,7 +531,7 @@
         </w:rPr>
         <w:t xml:space="preserve">Github: </w:t>
       </w:r>
-      <w:hyperlink r:id="rId16">
+      <w:hyperlink r:id="rId17">
         <w:r>
           <w:rPr>
             <w:color w:val="1155cc"/>
@@ -555,7 +559,7 @@
           <w:u w:val="none"/>
         </w:rPr>
       </w:pPr>
-      <w:hyperlink r:id="rId17">
+      <w:hyperlink r:id="rId18">
         <w:r>
           <w:rPr>
             <w:color w:val="1155cc"/>

</xml_diff>